<commit_message>
added references from Matt
</commit_message>
<xml_diff>
--- a/Documents/Detailed_Methods.docx
+++ b/Documents/Detailed_Methods.docx
@@ -460,28 +460,13 @@
         <w:pStyle w:val="FirstParagraph"/>
       </w:pPr>
       <w:r>
-        <w:t xml:space="preserve">Genotypes, phenotypes, and pancreatic islet gene expression data were</w:t>
-      </w:r>
-      <w:r>
-        <w:t xml:space="preserve"> </w:t>
-      </w:r>
-      <w:r>
-        <w:t xml:space="preserve">all previously published</w:t>
-      </w:r>
-      <w:r>
-        <w:rPr>
-          <w:vertAlign w:val="superscript"/>
-        </w:rPr>
-        <w:t xml:space="preserve">2</w:t>
-      </w:r>
-      <w:r>
-        <w:t xml:space="preserve">, and are available through</w:t>
-      </w:r>
-      <w:r>
-        <w:t xml:space="preserve"> </w:t>
-      </w:r>
-      <w:r>
-        <w:t xml:space="preserve">Dryad (</w:t>
+        <w:t xml:space="preserve">We downloaded genotypes, phenotypes, and pancreatic islet gene</w:t>
+      </w:r>
+      <w:r>
+        <w:t xml:space="preserve"> </w:t>
+      </w:r>
+      <w:r>
+        <w:t xml:space="preserve">expression data from Dryad (</w:t>
       </w:r>
       <w:hyperlink r:id="rId24">
         <w:r>
@@ -492,7 +477,7 @@
         </w:r>
       </w:hyperlink>
       <w:r>
-        <w:t xml:space="preserve">; data files: Attie Islet eQTL data)</w:t>
+        <w:t xml:space="preserve">).</w:t>
       </w:r>
     </w:p>
     <w:bookmarkEnd w:id="25"/>
@@ -1768,7 +1753,7 @@
         <w:t xml:space="preserve"> </w:t>
       </w:r>
       <w:r>
-        <w:t xml:space="preserve">mediation (HDMA). Next, we demonstrate how to</w:t>
+        <w:t xml:space="preserve">mediation (HDMA). Then, we demonstrate how to</w:t>
       </w:r>
       <w:r>
         <w:t xml:space="preserve"> </w:t>
@@ -1791,34 +1776,6 @@
       </w:r>
       <w:r>
         <w:t xml:space="preserve">limit dimensionality of the model and enable non-linear HDMA models.</w:t>
-      </w:r>
-      <w:r>
-        <w:t xml:space="preserve"> </w:t>
-      </w:r>
-      <w:r>
-        <w:t xml:space="preserve">Finally, we discuss the connection between HDMA and related</w:t>
-      </w:r>
-      <w:r>
-        <w:t xml:space="preserve"> </w:t>
-      </w:r>
-      <w:r>
-        <w:rPr>
-          <w:iCs/>
-          <w:i/>
-        </w:rPr>
-        <w:t xml:space="preserve">multiblock</w:t>
-      </w:r>
-      <w:r>
-        <w:t xml:space="preserve"> </w:t>
-      </w:r>
-      <w:r>
-        <w:t xml:space="preserve">methods, including canonical correlation analysis</w:t>
-      </w:r>
-      <w:r>
-        <w:t xml:space="preserve"> </w:t>
-      </w:r>
-      <w:r>
-        <w:t xml:space="preserve">(CCA) and partial least squares path modeling (PLS-PM).</w:t>
       </w:r>
     </w:p>
     <w:bookmarkStart w:id="40" w:name="X7bf8ecac34e1d30c55e5b28a26cd6cbf4061843"/>
@@ -2338,6 +2295,12 @@
       </w:pPr>
       <w:r>
         <w:t xml:space="preserve">The general log-likelihood function for an SEM is given by</w:t>
+      </w:r>
+      <w:r>
+        <w:rPr>
+          <w:vertAlign w:val="superscript"/>
+        </w:rPr>
+        <w:t xml:space="preserve">9</w:t>
       </w:r>
     </w:p>
     <w:p>
@@ -4548,25 +4511,13 @@
         <w:t xml:space="preserve">, or SUMCOR, optimization problems</w:t>
       </w:r>
       <w:r>
-        <w:t xml:space="preserve"> </w:t>
-      </w:r>
-      <w:r>
-        <w:t xml:space="preserve">[</w:t>
-      </w:r>
-      <w:r>
-        <w:t xml:space="preserve">REF</w:t>
-      </w:r>
-      <w:r>
-        <w:t xml:space="preserve">]</w:t>
-      </w:r>
-      <w:r>
-        <w:t xml:space="preserve">,</w:t>
-      </w:r>
-      <w:r>
-        <w:t xml:space="preserve"> </w:t>
-      </w:r>
-      <w:r>
-        <w:t xml:space="preserve">which we discuss further below.</w:t>
+        <w:rPr>
+          <w:vertAlign w:val="superscript"/>
+        </w:rPr>
+        <w:t xml:space="preserve">10</w:t>
+      </w:r>
+      <w:r>
+        <w:t xml:space="preserve">, which we discuss further below.</w:t>
       </w:r>
     </w:p>
     <w:bookmarkEnd w:id="41"/>
@@ -5005,25 +4956,19 @@
         <w:t xml:space="preserve">(weighted) SUMCOR optimization problem</w:t>
       </w:r>
       <w:r>
-        <w:t xml:space="preserve"> </w:t>
-      </w:r>
-      <w:r>
-        <w:t xml:space="preserve">[</w:t>
-      </w:r>
-      <w:r>
-        <w:t xml:space="preserve">REF</w:t>
-      </w:r>
-      <w:r>
-        <w:t xml:space="preserve">]</w:t>
-      </w:r>
-      <w:r>
-        <w:t xml:space="preserve">. These optimization</w:t>
-      </w:r>
-      <w:r>
-        <w:t xml:space="preserve"> </w:t>
-      </w:r>
-      <w:r>
-        <w:t xml:space="preserve">problems are still not convex, but Tenenhaus</w:t>
+        <w:rPr>
+          <w:vertAlign w:val="superscript"/>
+        </w:rPr>
+        <w:t xml:space="preserve">10</w:t>
+      </w:r>
+      <w:r>
+        <w:t xml:space="preserve">.</w:t>
+      </w:r>
+      <w:r>
+        <w:t xml:space="preserve"> </w:t>
+      </w:r>
+      <w:r>
+        <w:t xml:space="preserve">These optimization problems are still not convex, but Tenenhaus</w:t>
       </w:r>
       <w:r>
         <w:t xml:space="preserve"> </w:t>
@@ -5039,46 +4984,34 @@
         <w:t xml:space="preserve"> </w:t>
       </w:r>
       <w:r>
-        <w:t xml:space="preserve">have</w:t>
-      </w:r>
-      <w:r>
-        <w:t xml:space="preserve"> </w:t>
-      </w:r>
-      <w:r>
-        <w:t xml:space="preserve">recently proved convergence for iterative algorithms that optimize</w:t>
-      </w:r>
-      <w:r>
-        <w:t xml:space="preserve"> </w:t>
-      </w:r>
-      <w:r>
-        <w:t xml:space="preserve">weighted SUMCOR problems</w:t>
-      </w:r>
-      <w:r>
-        <w:t xml:space="preserve"> </w:t>
-      </w:r>
-      <w:r>
-        <w:t xml:space="preserve">[</w:t>
-      </w:r>
-      <w:r>
-        <w:t xml:space="preserve">REF</w:t>
-      </w:r>
-      <w:r>
-        <w:t xml:space="preserve">]</w:t>
-      </w:r>
-      <w:r>
-        <w:t xml:space="preserve">. These algorithms only guarantee</w:t>
-      </w:r>
-      <w:r>
-        <w:t xml:space="preserve"> </w:t>
-      </w:r>
-      <w:r>
-        <w:t xml:space="preserve">convergence to a stationary point not necessarily a maximum, as is</w:t>
-      </w:r>
-      <w:r>
-        <w:t xml:space="preserve"> </w:t>
-      </w:r>
-      <w:r>
-        <w:t xml:space="preserve">common in other non-convex problems, but this can be overcome with</w:t>
+        <w:t xml:space="preserve">have recently proved convergence for iterative</w:t>
+      </w:r>
+      <w:r>
+        <w:t xml:space="preserve"> </w:t>
+      </w:r>
+      <w:r>
+        <w:t xml:space="preserve">algorithms that optimize weighted SUMCOR problems</w:t>
+      </w:r>
+      <w:r>
+        <w:rPr>
+          <w:vertAlign w:val="superscript"/>
+        </w:rPr>
+        <w:t xml:space="preserve">10–12</w:t>
+      </w:r>
+      <w:r>
+        <w:t xml:space="preserve">. These algorithms only</w:t>
+      </w:r>
+      <w:r>
+        <w:t xml:space="preserve"> </w:t>
+      </w:r>
+      <w:r>
+        <w:t xml:space="preserve">guarantee convergence to a stationary point not necessarily a maximum,</w:t>
+      </w:r>
+      <w:r>
+        <w:t xml:space="preserve"> </w:t>
+      </w:r>
+      <w:r>
+        <w:t xml:space="preserve">as is common in other non-convex problems, but this can be overcome with</w:t>
       </w:r>
       <w:r>
         <w:t xml:space="preserve"> </w:t>
@@ -6467,61 +6400,22 @@
         <w:t xml:space="preserve">kernelization</w:t>
       </w:r>
       <w:r>
-        <w:t xml:space="preserve"> </w:t>
-      </w:r>
-      <w:r>
-        <w:t xml:space="preserve">and is widely applied to</w:t>
-      </w:r>
-      <w:r>
-        <w:t xml:space="preserve"> </w:t>
-      </w:r>
-      <w:r>
-        <w:t xml:space="preserve">other linear models, including CCA</w:t>
-      </w:r>
-      <w:r>
-        <w:t xml:space="preserve"> </w:t>
-      </w:r>
-      <w:r>
-        <w:t xml:space="preserve">[</w:t>
-      </w:r>
-      <w:r>
-        <w:t xml:space="preserve">REF</w:t>
-      </w:r>
-      <w:r>
-        <w:t xml:space="preserve">]</w:t>
-      </w:r>
-      <w:r>
-        <w:t xml:space="preserve">, linear regression</w:t>
-      </w:r>
-      <w:r>
-        <w:t xml:space="preserve"> </w:t>
-      </w:r>
-      <w:r>
-        <w:t xml:space="preserve">[</w:t>
-      </w:r>
-      <w:r>
-        <w:t xml:space="preserve">REF</w:t>
-      </w:r>
-      <w:r>
-        <w:t xml:space="preserve">]</w:t>
-      </w:r>
-      <w:r>
-        <w:t xml:space="preserve">, and classification</w:t>
-      </w:r>
-      <w:r>
-        <w:t xml:space="preserve"> </w:t>
-      </w:r>
-      <w:r>
-        <w:t xml:space="preserve">[</w:t>
-      </w:r>
-      <w:r>
-        <w:t xml:space="preserve">REF</w:t>
-      </w:r>
-      <w:r>
-        <w:t xml:space="preserve">]</w:t>
-      </w:r>
-      <w:r>
-        <w:t xml:space="preserve">.</w:t>
+        <w:rPr>
+          <w:vertAlign w:val="superscript"/>
+        </w:rPr>
+        <w:t xml:space="preserve">12</w:t>
+      </w:r>
+      <w:r>
+        <w:t xml:space="preserve"> </w:t>
+      </w:r>
+      <w:r>
+        <w:t xml:space="preserve">and is widely applied to other linear models,</w:t>
+      </w:r>
+      <w:r>
+        <w:t xml:space="preserve"> </w:t>
+      </w:r>
+      <w:r>
+        <w:t xml:space="preserve">including CCA, linear regression, and classification.</w:t>
       </w:r>
     </w:p>
     <w:p>
@@ -6713,16 +6607,10 @@
         <w:t xml:space="preserve">package</w:t>
       </w:r>
       <w:r>
-        <w:t xml:space="preserve"> </w:t>
-      </w:r>
-      <w:r>
-        <w:t xml:space="preserve">[</w:t>
-      </w:r>
-      <w:r>
-        <w:t xml:space="preserve">REF</w:t>
-      </w:r>
-      <w:r>
-        <w:t xml:space="preserve">]</w:t>
+        <w:rPr>
+          <w:vertAlign w:val="superscript"/>
+        </w:rPr>
+        <w:t xml:space="preserve">13</w:t>
       </w:r>
       <w:r>
         <w:t xml:space="preserve">, which we use as the subroutine</w:t>
@@ -6737,13 +6625,7 @@
         <w:t xml:space="preserve">wSUMCOR</w:t>
       </w:r>
       <w:r>
-        <w:t xml:space="preserve">. As</w:t>
-      </w:r>
-      <w:r>
-        <w:t xml:space="preserve"> </w:t>
-      </w:r>
-      <w:r>
-        <w:t xml:space="preserve">Tenenhaus</w:t>
+        <w:t xml:space="preserve">. As Tenenhaus</w:t>
       </w:r>
       <w:r>
         <w:t xml:space="preserve"> </w:t>
@@ -6759,31 +6641,13 @@
         <w:t xml:space="preserve"> </w:t>
       </w:r>
       <w:r>
-        <w:t xml:space="preserve">discuss</w:t>
-      </w:r>
-      <w:r>
-        <w:t xml:space="preserve"> </w:t>
-      </w:r>
-      <w:r>
-        <w:t xml:space="preserve">[</w:t>
-      </w:r>
-      <w:r>
-        <w:t xml:space="preserve">REF</w:t>
-      </w:r>
-      <w:r>
-        <w:t xml:space="preserve">]</w:t>
-      </w:r>
-      <w:r>
-        <w:t xml:space="preserve"> </w:t>
-      </w:r>
-      <w:r>
-        <w:t xml:space="preserve">optimizing the empirical</w:t>
-      </w:r>
-      <w:r>
-        <w:t xml:space="preserve"> </w:t>
-      </w:r>
-      <w:r>
-        <w:t xml:space="preserve">correlation coefficient</w:t>
+        <w:t xml:space="preserve">discuss optimizing the</w:t>
+      </w:r>
+      <w:r>
+        <w:t xml:space="preserve"> </w:t>
+      </w:r>
+      <w:r>
+        <w:t xml:space="preserve">empirical correlation coefficient</w:t>
       </w:r>
       <w:r>
         <w:t xml:space="preserve"> </w:t>
@@ -6799,19 +6663,19 @@
         <w:t xml:space="preserve"> </w:t>
       </w:r>
       <w:r>
-        <w:t xml:space="preserve">is numerically unstable due to</w:t>
-      </w:r>
-      <w:r>
-        <w:t xml:space="preserve"> </w:t>
-      </w:r>
-      <w:r>
-        <w:t xml:space="preserve">the inversion of the covariance matrices of the measured variables</w:t>
-      </w:r>
-      <w:r>
-        <w:t xml:space="preserve"> </w:t>
-      </w:r>
-      <w:r>
-        <w:t xml:space="preserve">(</w:t>
+        <w:t xml:space="preserve">is numerically</w:t>
+      </w:r>
+      <w:r>
+        <w:t xml:space="preserve"> </w:t>
+      </w:r>
+      <w:r>
+        <w:t xml:space="preserve">unstable due to the inversion of the covariance matrices of the measured</w:t>
+      </w:r>
+      <w:r>
+        <w:t xml:space="preserve"> </w:t>
+      </w:r>
+      <w:r>
+        <w:t xml:space="preserve">variables (</w:t>
       </w:r>
       <w:r>
         <w:rPr>
@@ -6821,13 +6685,13 @@
         <w:t xml:space="preserve">e.g.</w:t>
       </w:r>
       <w:r>
-        <w:t xml:space="preserve">, the transcript-transcript covariance matrix). To</w:t>
-      </w:r>
-      <w:r>
-        <w:t xml:space="preserve"> </w:t>
-      </w:r>
-      <w:r>
-        <w:t xml:space="preserve">overcome this, the RGCCA package uses a regularized form of the</w:t>
+        <w:t xml:space="preserve">, the transcript-transcript covariance matrix).</w:t>
+      </w:r>
+      <w:r>
+        <w:t xml:space="preserve"> </w:t>
+      </w:r>
+      <w:r>
+        <w:t xml:space="preserve">To overcome this, the RGCCA package uses a regularized form of the</w:t>
       </w:r>
       <w:r>
         <w:t xml:space="preserve"> </w:t>
@@ -6836,25 +6700,19 @@
         <w:t xml:space="preserve">covariance matrix developed by Schaeffer and Strimmer</w:t>
       </w:r>
       <w:r>
-        <w:t xml:space="preserve"> </w:t>
-      </w:r>
-      <w:r>
-        <w:t xml:space="preserve">[</w:t>
-      </w:r>
-      <w:r>
-        <w:t xml:space="preserve">REF</w:t>
-      </w:r>
-      <w:r>
-        <w:t xml:space="preserve">]</w:t>
-      </w:r>
-      <w:r>
-        <w:t xml:space="preserve">, which</w:t>
-      </w:r>
-      <w:r>
-        <w:t xml:space="preserve"> </w:t>
-      </w:r>
-      <w:r>
-        <w:t xml:space="preserve">can be estimated rapidly using an analytic formula.</w:t>
+        <w:rPr>
+          <w:vertAlign w:val="superscript"/>
+        </w:rPr>
+        <w:t xml:space="preserve">14</w:t>
+      </w:r>
+      <w:r>
+        <w:t xml:space="preserve">, which can be estimated rapidly using an</w:t>
+      </w:r>
+      <w:r>
+        <w:t xml:space="preserve"> </w:t>
+      </w:r>
+      <w:r>
+        <w:t xml:space="preserve">analytic formula.</w:t>
       </w:r>
     </w:p>
     <w:p>
@@ -6964,7 +6822,7 @@
         <w:rPr>
           <w:vertAlign w:val="superscript"/>
         </w:rPr>
-        <w:t xml:space="preserve">9</w:t>
+        <w:t xml:space="preserve">15</w:t>
       </w:r>
       <w:r>
         <w:t xml:space="preserve"> </w:t>
@@ -7006,7 +6864,7 @@
         <w:rPr>
           <w:vertAlign w:val="superscript"/>
         </w:rPr>
-        <w:t xml:space="preserve">10</w:t>
+        <w:t xml:space="preserve">16</w:t>
       </w:r>
       <w:r>
         <w:t xml:space="preserve"> </w:t>
@@ -7032,7 +6890,7 @@
         <w:rPr>
           <w:vertAlign w:val="superscript"/>
         </w:rPr>
-        <w:t xml:space="preserve">11</w:t>
+        <w:t xml:space="preserve">17</w:t>
       </w:r>
       <w:r>
         <w:t xml:space="preserve"> </w:t>
@@ -7060,7 +6918,7 @@
         <w:rPr>
           <w:vertAlign w:val="superscript"/>
         </w:rPr>
-        <w:t xml:space="preserve">11</w:t>
+        <w:t xml:space="preserve">17</w:t>
       </w:r>
       <w:r>
         <w:t xml:space="preserve">. We then used fgsea to calculate enrichment scores</w:t>
@@ -7101,7 +6959,7 @@
         <w:rPr>
           <w:vertAlign w:val="superscript"/>
         </w:rPr>
-        <w:t xml:space="preserve">12</w:t>
+        <w:t xml:space="preserve">18</w:t>
       </w:r>
       <w:r>
         <w:t xml:space="preserve"> </w:t>
@@ -7145,7 +7003,7 @@
         <w:rPr>
           <w:vertAlign w:val="superscript"/>
         </w:rPr>
-        <w:t xml:space="preserve">13</w:t>
+        <w:t xml:space="preserve">19</w:t>
       </w:r>
       <w:r>
         <w:t xml:space="preserve"> </w:t>
@@ -7192,7 +7050,7 @@
         <w:rPr>
           <w:vertAlign w:val="superscript"/>
         </w:rPr>
-        <w:t xml:space="preserve">14</w:t>
+        <w:t xml:space="preserve">20</w:t>
       </w:r>
       <w:r>
         <w:t xml:space="preserve"> </w:t>
@@ -7210,7 +7068,7 @@
         <w:rPr>
           <w:vertAlign w:val="superscript"/>
         </w:rPr>
-        <w:t xml:space="preserve">15</w:t>
+        <w:t xml:space="preserve">21</w:t>
       </w:r>
       <w:r>
         <w:t xml:space="preserve"> </w:t>
@@ -7258,7 +7116,7 @@
         <w:rPr>
           <w:vertAlign w:val="superscript"/>
         </w:rPr>
-        <w:t xml:space="preserve">16,17</w:t>
+        <w:t xml:space="preserve">22,23</w:t>
       </w:r>
       <w:r>
         <w:t xml:space="preserve"> </w:t>
@@ -7436,7 +7294,7 @@
         <w:rPr>
           <w:vertAlign w:val="superscript"/>
         </w:rPr>
-        <w:t xml:space="preserve">18</w:t>
+        <w:t xml:space="preserve">24</w:t>
       </w:r>
       <w:r>
         <w:t xml:space="preserve">. We</w:t>
@@ -7658,7 +7516,7 @@
         <w:rPr>
           <w:vertAlign w:val="superscript"/>
         </w:rPr>
-        <w:t xml:space="preserve">19</w:t>
+        <w:t xml:space="preserve">25</w:t>
       </w:r>
       <w:r>
         <w:t xml:space="preserve"> </w:t>
@@ -7754,7 +7612,7 @@
         <w:rPr>
           <w:vertAlign w:val="superscript"/>
         </w:rPr>
-        <w:t xml:space="preserve">20</w:t>
+        <w:t xml:space="preserve">26</w:t>
       </w:r>
       <w:r>
         <w:t xml:space="preserve"> </w:t>
@@ -8313,7 +8171,7 @@
         <w:rPr>
           <w:vertAlign w:val="superscript"/>
         </w:rPr>
-        <w:t xml:space="preserve">21,22</w:t>
+        <w:t xml:space="preserve">27,28</w:t>
       </w:r>
       <w:r>
         <w:t xml:space="preserve">. We focused on adipose tissue because</w:t>
@@ -8458,7 +8316,7 @@
         <w:rPr>
           <w:vertAlign w:val="superscript"/>
         </w:rPr>
-        <w:t xml:space="preserve">23</w:t>
+        <w:t xml:space="preserve">29</w:t>
       </w:r>
       <w:r>
         <w:t xml:space="preserve">. In each case, we verified that gene expression was log</w:t>
@@ -8511,7 +8369,7 @@
         <w:rPr>
           <w:vertAlign w:val="superscript"/>
         </w:rPr>
-        <w:t xml:space="preserve">24</w:t>
+        <w:t xml:space="preserve">30</w:t>
       </w:r>
       <w:r>
         <w:t xml:space="preserve">. We multiplied each</w:t>
@@ -8572,7 +8430,7 @@
       </w:r>
     </w:p>
     <w:bookmarkEnd w:id="57"/>
-    <w:bookmarkStart w:id="87" w:name="connectivity-map-queries"/>
+    <w:bookmarkStart w:id="93" w:name="connectivity-map-queries"/>
     <w:p>
       <w:pPr>
         <w:pStyle w:val="Heading2"/>
@@ -8859,7 +8717,7 @@
         <w:t xml:space="preserve">YAPC in the CMAP database.</w:t>
       </w:r>
     </w:p>
-    <w:bookmarkStart w:id="86" w:name="refs"/>
+    <w:bookmarkStart w:id="92" w:name="refs"/>
     <w:bookmarkStart w:id="59" w:name="ref-pmid31343992"/>
     <w:p>
       <w:pPr>
@@ -9570,7 +9428,7 @@
       </w:r>
     </w:p>
     <w:bookmarkEnd w:id="66"/>
-    <w:bookmarkStart w:id="67" w:name="ref-pmid16199517"/>
+    <w:bookmarkStart w:id="67" w:name="ref-bollen2014structural"/>
     <w:p>
       <w:pPr>
         <w:pStyle w:val="Bibliography"/>
@@ -9585,7 +9443,7 @@
         <w:t xml:space="preserve">	</w:t>
       </w:r>
       <w:r>
-        <w:t xml:space="preserve">Subramanian, A.</w:t>
+        <w:t xml:space="preserve">Bollen, K. A.</w:t>
       </w:r>
       <w:r>
         <w:t xml:space="preserve"> </w:t>
@@ -9595,19 +9453,29 @@
           <w:iCs/>
           <w:i/>
         </w:rPr>
-        <w:t xml:space="preserve">et al.</w:t>
-      </w:r>
-      <w:r>
-        <w:t xml:space="preserve"> </w:t>
-      </w:r>
-      <w:r>
-        <w:t xml:space="preserve">G</w:t>
-      </w:r>
-      <w:r>
-        <w:t xml:space="preserve">ene set enrichment analysis: a knowledge-based approach for interpreting genome-wide expression profiles</w:t>
-      </w:r>
-      <w:r>
-        <w:t xml:space="preserve">.</w:t>
+        <w:t xml:space="preserve">Structural Equations with Latent Variables</w:t>
+      </w:r>
+      <w:r>
+        <w:t xml:space="preserve">. (John Wiley &amp; Sons, 2014).</w:t>
+      </w:r>
+    </w:p>
+    <w:bookmarkEnd w:id="67"/>
+    <w:bookmarkStart w:id="68" w:name="ref-tenenhaus2011regularized"/>
+    <w:p>
+      <w:pPr>
+        <w:pStyle w:val="Bibliography"/>
+      </w:pPr>
+      <w:r>
+        <w:t xml:space="preserve">10.</w:t>
+      </w:r>
+      <w:r>
+        <w:t xml:space="preserve"> </w:t>
+      </w:r>
+      <w:r>
+        <w:t xml:space="preserve">	</w:t>
+      </w:r>
+      <w:r>
+        <w:t xml:space="preserve">Tenenhaus, A. &amp; Tenenhaus, M. Regularized generalized canonical correlation analysis.</w:t>
       </w:r>
       <w:r>
         <w:t xml:space="preserve"> </w:t>
@@ -9617,7 +9485,7 @@
           <w:iCs/>
           <w:i/>
         </w:rPr>
-        <w:t xml:space="preserve">Proc Natl Acad Sci U S A</w:t>
+        <w:t xml:space="preserve">Psychometrika</w:t>
       </w:r>
       <w:r>
         <w:t xml:space="preserve"> </w:t>
@@ -9627,20 +9495,20 @@
           <w:bCs/>
           <w:b/>
         </w:rPr>
-        <w:t xml:space="preserve">102</w:t>
-      </w:r>
-      <w:r>
-        <w:t xml:space="preserve">, 15545–15550 (2005).</w:t>
-      </w:r>
-    </w:p>
-    <w:bookmarkEnd w:id="67"/>
-    <w:bookmarkStart w:id="69" w:name="ref-fgsea"/>
+        <w:t xml:space="preserve">76</w:t>
+      </w:r>
+      <w:r>
+        <w:t xml:space="preserve">, 257–284 (2011).</w:t>
+      </w:r>
+    </w:p>
+    <w:bookmarkEnd w:id="68"/>
+    <w:bookmarkStart w:id="69" w:name="ref-tenenhaus2017regularized"/>
     <w:p>
       <w:pPr>
         <w:pStyle w:val="Bibliography"/>
       </w:pPr>
       <w:r>
-        <w:t xml:space="preserve">10.</w:t>
+        <w:t xml:space="preserve">11.</w:t>
       </w:r>
       <w:r>
         <w:t xml:space="preserve"> </w:t>
@@ -9649,7 +9517,7 @@
         <w:t xml:space="preserve">	</w:t>
       </w:r>
       <w:r>
-        <w:t xml:space="preserve">Korotkevich, G., Sukhov, V. &amp; Sergushichev, A. Fast gene set enrichment analysis.</w:t>
+        <w:t xml:space="preserve">Tenenhaus, M., Tenenhaus, A. &amp; Groenen, P. J. Regularized generalized canonical correlation analysis: A framework for sequential multiblock component methods.</w:t>
       </w:r>
       <w:r>
         <w:t xml:space="preserve"> </w:t>
@@ -9659,6 +9527,244 @@
           <w:iCs/>
           <w:i/>
         </w:rPr>
+        <w:t xml:space="preserve">Psychometrika</w:t>
+      </w:r>
+      <w:r>
+        <w:t xml:space="preserve"> </w:t>
+      </w:r>
+      <w:r>
+        <w:rPr>
+          <w:bCs/>
+          <w:b/>
+        </w:rPr>
+        <w:t xml:space="preserve">82</w:t>
+      </w:r>
+      <w:r>
+        <w:t xml:space="preserve">, 737–777 (2017).</w:t>
+      </w:r>
+    </w:p>
+    <w:bookmarkEnd w:id="69"/>
+    <w:bookmarkStart w:id="70" w:name="ref-tenenhaus2015kernel"/>
+    <w:p>
+      <w:pPr>
+        <w:pStyle w:val="Bibliography"/>
+      </w:pPr>
+      <w:r>
+        <w:t xml:space="preserve">12.</w:t>
+      </w:r>
+      <w:r>
+        <w:t xml:space="preserve"> </w:t>
+      </w:r>
+      <w:r>
+        <w:t xml:space="preserve">	</w:t>
+      </w:r>
+      <w:r>
+        <w:t xml:space="preserve">Tenenhaus, A., Philippe, C. &amp; Frouin, V. Kernel generalized canonical correlation analysis.</w:t>
+      </w:r>
+      <w:r>
+        <w:t xml:space="preserve"> </w:t>
+      </w:r>
+      <w:r>
+        <w:rPr>
+          <w:iCs/>
+          <w:i/>
+        </w:rPr>
+        <w:t xml:space="preserve">Computational Statistics &amp; Data Analysis</w:t>
+      </w:r>
+      <w:r>
+        <w:t xml:space="preserve"> </w:t>
+      </w:r>
+      <w:r>
+        <w:rPr>
+          <w:bCs/>
+          <w:b/>
+        </w:rPr>
+        <w:t xml:space="preserve">90</w:t>
+      </w:r>
+      <w:r>
+        <w:t xml:space="preserve">, 114–131 (2015).</w:t>
+      </w:r>
+    </w:p>
+    <w:bookmarkEnd w:id="70"/>
+    <w:bookmarkStart w:id="71" w:name="ref-girka2023multiblock"/>
+    <w:p>
+      <w:pPr>
+        <w:pStyle w:val="Bibliography"/>
+      </w:pPr>
+      <w:r>
+        <w:t xml:space="preserve">13.</w:t>
+      </w:r>
+      <w:r>
+        <w:t xml:space="preserve"> </w:t>
+      </w:r>
+      <w:r>
+        <w:t xml:space="preserve">	</w:t>
+      </w:r>
+      <w:r>
+        <w:t xml:space="preserve">Girka, F.</w:t>
+      </w:r>
+      <w:r>
+        <w:t xml:space="preserve"> </w:t>
+      </w:r>
+      <w:r>
+        <w:rPr>
+          <w:iCs/>
+          <w:i/>
+        </w:rPr>
+        <w:t xml:space="preserve">et al.</w:t>
+      </w:r>
+      <w:r>
+        <w:t xml:space="preserve"> Multiblock data analysis with the RGCCA package.</w:t>
+      </w:r>
+      <w:r>
+        <w:t xml:space="preserve"> </w:t>
+      </w:r>
+      <w:r>
+        <w:rPr>
+          <w:iCs/>
+          <w:i/>
+        </w:rPr>
+        <w:t xml:space="preserve">Journal of Statistical Software</w:t>
+      </w:r>
+      <w:r>
+        <w:t xml:space="preserve"> </w:t>
+      </w:r>
+      <w:r>
+        <w:t xml:space="preserve">1–36 (2023).</w:t>
+      </w:r>
+    </w:p>
+    <w:bookmarkEnd w:id="71"/>
+    <w:bookmarkStart w:id="72" w:name="ref-schafer2005shrinkage"/>
+    <w:p>
+      <w:pPr>
+        <w:pStyle w:val="Bibliography"/>
+      </w:pPr>
+      <w:r>
+        <w:t xml:space="preserve">14.</w:t>
+      </w:r>
+      <w:r>
+        <w:t xml:space="preserve"> </w:t>
+      </w:r>
+      <w:r>
+        <w:t xml:space="preserve">	</w:t>
+      </w:r>
+      <w:r>
+        <w:t xml:space="preserve">Schäfer, J. &amp; Strimmer, K. A shrinkage approach to large-scale covariance matrix estimation and implications for functional genomics.</w:t>
+      </w:r>
+      <w:r>
+        <w:t xml:space="preserve"> </w:t>
+      </w:r>
+      <w:r>
+        <w:rPr>
+          <w:iCs/>
+          <w:i/>
+        </w:rPr>
+        <w:t xml:space="preserve">Statistical applications in genetics and molecular biology</w:t>
+      </w:r>
+      <w:r>
+        <w:t xml:space="preserve"> </w:t>
+      </w:r>
+      <w:r>
+        <w:rPr>
+          <w:bCs/>
+          <w:b/>
+        </w:rPr>
+        <w:t xml:space="preserve">4</w:t>
+      </w:r>
+      <w:r>
+        <w:t xml:space="preserve">, (2005).</w:t>
+      </w:r>
+    </w:p>
+    <w:bookmarkEnd w:id="72"/>
+    <w:bookmarkStart w:id="73" w:name="ref-pmid16199517"/>
+    <w:p>
+      <w:pPr>
+        <w:pStyle w:val="Bibliography"/>
+      </w:pPr>
+      <w:r>
+        <w:t xml:space="preserve">15.</w:t>
+      </w:r>
+      <w:r>
+        <w:t xml:space="preserve"> </w:t>
+      </w:r>
+      <w:r>
+        <w:t xml:space="preserve">	</w:t>
+      </w:r>
+      <w:r>
+        <w:t xml:space="preserve">Subramanian, A.</w:t>
+      </w:r>
+      <w:r>
+        <w:t xml:space="preserve"> </w:t>
+      </w:r>
+      <w:r>
+        <w:rPr>
+          <w:iCs/>
+          <w:i/>
+        </w:rPr>
+        <w:t xml:space="preserve">et al.</w:t>
+      </w:r>
+      <w:r>
+        <w:t xml:space="preserve"> </w:t>
+      </w:r>
+      <w:r>
+        <w:t xml:space="preserve">G</w:t>
+      </w:r>
+      <w:r>
+        <w:t xml:space="preserve">ene set enrichment analysis: a knowledge-based approach for interpreting genome-wide expression profiles</w:t>
+      </w:r>
+      <w:r>
+        <w:t xml:space="preserve">.</w:t>
+      </w:r>
+      <w:r>
+        <w:t xml:space="preserve"> </w:t>
+      </w:r>
+      <w:r>
+        <w:rPr>
+          <w:iCs/>
+          <w:i/>
+        </w:rPr>
+        <w:t xml:space="preserve">Proc Natl Acad Sci U S A</w:t>
+      </w:r>
+      <w:r>
+        <w:t xml:space="preserve"> </w:t>
+      </w:r>
+      <w:r>
+        <w:rPr>
+          <w:bCs/>
+          <w:b/>
+        </w:rPr>
+        <w:t xml:space="preserve">102</w:t>
+      </w:r>
+      <w:r>
+        <w:t xml:space="preserve">, 15545–15550 (2005).</w:t>
+      </w:r>
+    </w:p>
+    <w:bookmarkEnd w:id="73"/>
+    <w:bookmarkStart w:id="75" w:name="ref-fgsea"/>
+    <w:p>
+      <w:pPr>
+        <w:pStyle w:val="Bibliography"/>
+      </w:pPr>
+      <w:r>
+        <w:t xml:space="preserve">16.</w:t>
+      </w:r>
+      <w:r>
+        <w:t xml:space="preserve"> </w:t>
+      </w:r>
+      <w:r>
+        <w:t xml:space="preserve">	</w:t>
+      </w:r>
+      <w:r>
+        <w:t xml:space="preserve">Korotkevich, G., Sukhov, V. &amp; Sergushichev, A. Fast gene set enrichment analysis.</w:t>
+      </w:r>
+      <w:r>
+        <w:t xml:space="preserve"> </w:t>
+      </w:r>
+      <w:r>
+        <w:rPr>
+          <w:iCs/>
+          <w:i/>
+        </w:rPr>
         <w:t xml:space="preserve">bioRxiv</w:t>
       </w:r>
       <w:r>
@@ -9667,7 +9773,7 @@
       <w:r>
         <w:t xml:space="preserve">(2019) doi:</w:t>
       </w:r>
-      <w:hyperlink r:id="rId68">
+      <w:hyperlink r:id="rId74">
         <w:r>
           <w:rPr>
             <w:rStyle w:val="Hyperlink"/>
@@ -9679,14 +9785,14 @@
         <w:t xml:space="preserve">.</w:t>
       </w:r>
     </w:p>
-    <w:bookmarkEnd w:id="69"/>
-    <w:bookmarkStart w:id="70" w:name="ref-pmid36300620"/>
+    <w:bookmarkEnd w:id="75"/>
+    <w:bookmarkStart w:id="76" w:name="ref-pmid36300620"/>
     <w:p>
       <w:pPr>
         <w:pStyle w:val="Bibliography"/>
       </w:pPr>
       <w:r>
-        <w:t xml:space="preserve">11.</w:t>
+        <w:t xml:space="preserve">17.</w:t>
       </w:r>
       <w:r>
         <w:t xml:space="preserve"> </w:t>
@@ -9745,14 +9851,14 @@
         <w:t xml:space="preserve">, D587–D592 (2023).</w:t>
       </w:r>
     </w:p>
-    <w:bookmarkEnd w:id="70"/>
-    <w:bookmarkStart w:id="71" w:name="ref-pmid23740750"/>
+    <w:bookmarkEnd w:id="76"/>
+    <w:bookmarkStart w:id="77" w:name="ref-pmid23740750"/>
     <w:p>
       <w:pPr>
         <w:pStyle w:val="Bibliography"/>
       </w:pPr>
       <w:r>
-        <w:t xml:space="preserve">12.</w:t>
+        <w:t xml:space="preserve">18.</w:t>
       </w:r>
       <w:r>
         <w:t xml:space="preserve"> </w:t>
@@ -9814,14 +9920,14 @@
         <w:t xml:space="preserve">, 1830–1831 (2013).</w:t>
       </w:r>
     </w:p>
-    <w:bookmarkEnd w:id="71"/>
-    <w:bookmarkStart w:id="72" w:name="ref-pmid33231642"/>
+    <w:bookmarkEnd w:id="77"/>
+    <w:bookmarkStart w:id="78" w:name="ref-pmid33231642"/>
     <w:p>
       <w:pPr>
         <w:pStyle w:val="Bibliography"/>
       </w:pPr>
       <w:r>
-        <w:t xml:space="preserve">13.</w:t>
+        <w:t xml:space="preserve">19.</w:t>
       </w:r>
       <w:r>
         <w:t xml:space="preserve"> </w:t>
@@ -9917,14 +10023,14 @@
         <w:t xml:space="preserve">, D981–D987 (2021).</w:t>
       </w:r>
     </w:p>
-    <w:bookmarkEnd w:id="72"/>
-    <w:bookmarkStart w:id="73" w:name="ref-R_annotate"/>
+    <w:bookmarkEnd w:id="78"/>
+    <w:bookmarkStart w:id="79" w:name="ref-R_annotate"/>
     <w:p>
       <w:pPr>
         <w:pStyle w:val="Bibliography"/>
       </w:pPr>
       <w:r>
-        <w:t xml:space="preserve">14.</w:t>
+        <w:t xml:space="preserve">20.</w:t>
       </w:r>
       <w:r>
         <w:t xml:space="preserve"> </w:t>
@@ -9949,14 +10055,14 @@
         <w:t xml:space="preserve">. (2024).</w:t>
       </w:r>
     </w:p>
-    <w:bookmarkEnd w:id="73"/>
-    <w:bookmarkStart w:id="74" w:name="ref-pmid24413670"/>
+    <w:bookmarkEnd w:id="79"/>
+    <w:bookmarkStart w:id="80" w:name="ref-pmid24413670"/>
     <w:p>
       <w:pPr>
         <w:pStyle w:val="Bibliography"/>
       </w:pPr>
       <w:r>
-        <w:t xml:space="preserve">15.</w:t>
+        <w:t xml:space="preserve">21.</w:t>
       </w:r>
       <w:r>
         <w:t xml:space="preserve"> </w:t>
@@ -10015,14 +10121,14 @@
         <w:t xml:space="preserve">, 1322–1324 (2014).</w:t>
       </w:r>
     </w:p>
-    <w:bookmarkEnd w:id="74"/>
-    <w:bookmarkStart w:id="75" w:name="ref-pmid26258848"/>
+    <w:bookmarkEnd w:id="80"/>
+    <w:bookmarkStart w:id="81" w:name="ref-pmid26258848"/>
     <w:p>
       <w:pPr>
         <w:pStyle w:val="Bibliography"/>
       </w:pPr>
       <w:r>
-        <w:t xml:space="preserve">16.</w:t>
+        <w:t xml:space="preserve">22.</w:t>
       </w:r>
       <w:r>
         <w:t xml:space="preserve"> </w:t>
@@ -10082,14 +10188,14 @@
         <w:t xml:space="preserve">, 1091–1098 (2015).</w:t>
       </w:r>
     </w:p>
-    <w:bookmarkEnd w:id="75"/>
-    <w:bookmarkStart w:id="76" w:name="ref-pmid26854917"/>
+    <w:bookmarkEnd w:id="81"/>
+    <w:bookmarkStart w:id="82" w:name="ref-pmid26854917"/>
     <w:p>
       <w:pPr>
         <w:pStyle w:val="Bibliography"/>
       </w:pPr>
       <w:r>
-        <w:t xml:space="preserve">17.</w:t>
+        <w:t xml:space="preserve">23.</w:t>
       </w:r>
       <w:r>
         <w:t xml:space="preserve"> </w:t>
@@ -10146,14 +10252,14 @@
         <w:t xml:space="preserve">, 245–252 (2016).</w:t>
       </w:r>
     </w:p>
-    <w:bookmarkEnd w:id="76"/>
-    <w:bookmarkStart w:id="78" w:name="ref-easyPubMed"/>
+    <w:bookmarkEnd w:id="82"/>
+    <w:bookmarkStart w:id="84" w:name="ref-easyPubMed"/>
     <w:p>
       <w:pPr>
         <w:pStyle w:val="Bibliography"/>
       </w:pPr>
       <w:r>
-        <w:t xml:space="preserve">18.</w:t>
+        <w:t xml:space="preserve">24.</w:t>
       </w:r>
       <w:r>
         <w:t xml:space="preserve"> </w:t>
@@ -10167,7 +10273,7 @@
       <w:r>
         <w:t xml:space="preserve"> </w:t>
       </w:r>
-      <w:hyperlink r:id="rId77">
+      <w:hyperlink r:id="rId83">
         <w:r>
           <w:rPr>
             <w:rStyle w:val="Hyperlink"/>
@@ -10181,14 +10287,14 @@
         <w:t xml:space="preserve">. (2019).</w:t>
       </w:r>
     </w:p>
-    <w:bookmarkEnd w:id="78"/>
-    <w:bookmarkStart w:id="80" w:name="ref-Rcluster"/>
+    <w:bookmarkEnd w:id="84"/>
+    <w:bookmarkStart w:id="86" w:name="ref-Rcluster"/>
     <w:p>
       <w:pPr>
         <w:pStyle w:val="Bibliography"/>
       </w:pPr>
       <w:r>
-        <w:t xml:space="preserve">19.</w:t>
+        <w:t xml:space="preserve">25.</w:t>
       </w:r>
       <w:r>
         <w:t xml:space="preserve"> </w:t>
@@ -10202,7 +10308,7 @@
       <w:r>
         <w:t xml:space="preserve"> </w:t>
       </w:r>
-      <w:hyperlink r:id="rId79">
+      <w:hyperlink r:id="rId85">
         <w:r>
           <w:rPr>
             <w:rStyle w:val="Hyperlink"/>
@@ -10216,14 +10322,14 @@
         <w:t xml:space="preserve">. (2023).</w:t>
       </w:r>
     </w:p>
-    <w:bookmarkEnd w:id="80"/>
-    <w:bookmarkStart w:id="81" w:name="ref-Rgprofiler2"/>
+    <w:bookmarkEnd w:id="86"/>
+    <w:bookmarkStart w:id="87" w:name="ref-Rgprofiler2"/>
     <w:p>
       <w:pPr>
         <w:pStyle w:val="Bibliography"/>
       </w:pPr>
       <w:r>
-        <w:t xml:space="preserve">20.</w:t>
+        <w:t xml:space="preserve">26.</w:t>
       </w:r>
       <w:r>
         <w:t xml:space="preserve"> </w:t>
@@ -10258,14 +10364,14 @@
         <w:t xml:space="preserve">, (2020).</w:t>
       </w:r>
     </w:p>
-    <w:bookmarkEnd w:id="81"/>
-    <w:bookmarkStart w:id="82" w:name="ref-pmid37933855"/>
+    <w:bookmarkEnd w:id="87"/>
+    <w:bookmarkStart w:id="88" w:name="ref-pmid37933855"/>
     <w:p>
       <w:pPr>
         <w:pStyle w:val="Bibliography"/>
       </w:pPr>
       <w:r>
-        <w:t xml:space="preserve">21.</w:t>
+        <w:t xml:space="preserve">27.</w:t>
       </w:r>
       <w:r>
         <w:t xml:space="preserve"> </w:t>
@@ -10343,14 +10449,14 @@
         <w:t xml:space="preserve">, D138–D144 (2024).</w:t>
       </w:r>
     </w:p>
-    <w:bookmarkEnd w:id="82"/>
-    <w:bookmarkStart w:id="83" w:name="ref-pmid11752295"/>
+    <w:bookmarkEnd w:id="88"/>
+    <w:bookmarkStart w:id="89" w:name="ref-pmid11752295"/>
     <w:p>
       <w:pPr>
         <w:pStyle w:val="Bibliography"/>
       </w:pPr>
       <w:r>
-        <w:t xml:space="preserve">22.</w:t>
+        <w:t xml:space="preserve">28.</w:t>
       </w:r>
       <w:r>
         <w:t xml:space="preserve"> </w:t>
@@ -10436,14 +10542,14 @@
         <w:t xml:space="preserve">, 207–210 (2002).</w:t>
       </w:r>
     </w:p>
-    <w:bookmarkEnd w:id="83"/>
-    <w:bookmarkStart w:id="84" w:name="ref-geoquery"/>
+    <w:bookmarkEnd w:id="89"/>
+    <w:bookmarkStart w:id="90" w:name="ref-geoquery"/>
     <w:p>
       <w:pPr>
         <w:pStyle w:val="Bibliography"/>
       </w:pPr>
       <w:r>
-        <w:t xml:space="preserve">23.</w:t>
+        <w:t xml:space="preserve">29.</w:t>
       </w:r>
       <w:r>
         <w:t xml:space="preserve"> </w:t>
@@ -10478,14 +10584,14 @@
         <w:t xml:space="preserve">, 1846–1847 (2007).</w:t>
       </w:r>
     </w:p>
-    <w:bookmarkEnd w:id="84"/>
-    <w:bookmarkStart w:id="85" w:name="ref-pmid38531069"/>
+    <w:bookmarkEnd w:id="90"/>
+    <w:bookmarkStart w:id="91" w:name="ref-pmid38531069"/>
     <w:p>
       <w:pPr>
         <w:pStyle w:val="Bibliography"/>
       </w:pPr>
       <w:r>
-        <w:t xml:space="preserve">24.</w:t>
+        <w:t xml:space="preserve">30.</w:t>
       </w:r>
       <w:r>
         <w:t xml:space="preserve"> </w:t>
@@ -10560,9 +10666,9 @@
         <w:t xml:space="preserve">, (2024).</w:t>
       </w:r>
     </w:p>
-    <w:bookmarkEnd w:id="85"/>
-    <w:bookmarkEnd w:id="86"/>
-    <w:bookmarkEnd w:id="87"/>
+    <w:bookmarkEnd w:id="91"/>
+    <w:bookmarkEnd w:id="92"/>
+    <w:bookmarkEnd w:id="93"/>
     <w:sectPr/>
   </w:body>
 </w:document>

</xml_diff>

<commit_message>
added Synapse data availability
</commit_message>
<xml_diff>
--- a/Documents/Detailed_Methods.docx
+++ b/Documents/Detailed_Methods.docx
@@ -1204,7 +1204,7 @@
       </w:r>
     </w:p>
     <w:bookmarkEnd w:id="34"/>
-    <w:bookmarkStart w:id="35" w:name="trait-selection-in-do"/>
+    <w:bookmarkStart w:id="36" w:name="trait-selection-in-do"/>
     <w:p>
       <w:pPr>
         <w:pStyle w:val="Heading2"/>
@@ -1236,13 +1236,24 @@
         <w:t xml:space="preserve"> </w:t>
       </w:r>
       <w:r>
-        <w:t xml:space="preserve">of trait filtering can be found on Synapse XXX in the file</w:t>
-      </w:r>
-      <w:r>
-        <w:t xml:space="preserve"> </w:t>
-      </w:r>
-      <w:r>
-        <w:t xml:space="preserve">1b.Trait_Selection.Rmd.</w:t>
+        <w:t xml:space="preserve">of trait filtering can be found on Synapse</w:t>
+      </w:r>
+      <w:r>
+        <w:t xml:space="preserve"> </w:t>
+      </w:r>
+      <w:hyperlink r:id="rId35">
+        <w:r>
+          <w:rPr>
+            <w:rStyle w:val="Hyperlink"/>
+          </w:rPr>
+          <w:t xml:space="preserve">https://www.synapse.org</w:t>
+        </w:r>
+      </w:hyperlink>
+      <w:r>
+        <w:t xml:space="preserve"> </w:t>
+      </w:r>
+      <w:r>
+        <w:t xml:space="preserve">in the file 1b.Trait_Selection.Rmd (synID: syn63335511).</w:t>
       </w:r>
     </w:p>
     <w:p>
@@ -1361,8 +1372,8 @@
         <w:t xml:space="preserve">appended to their name.</w:t>
       </w:r>
     </w:p>
-    <w:bookmarkEnd w:id="35"/>
-    <w:bookmarkStart w:id="37" w:name="processing-of-rna-sequencing-data"/>
+    <w:bookmarkEnd w:id="36"/>
+    <w:bookmarkStart w:id="38" w:name="processing-of-rna-sequencing-data"/>
     <w:p>
       <w:pPr>
         <w:pStyle w:val="Heading2"/>
@@ -1420,7 +1431,7 @@
       <w:r>
         <w:t xml:space="preserve">software package (</w:t>
       </w:r>
-      <w:hyperlink r:id="rId36">
+      <w:hyperlink r:id="rId37">
         <w:r>
           <w:rPr>
             <w:rStyle w:val="Hyperlink"/>
@@ -1522,8 +1533,8 @@
         <w:t xml:space="preserve">normal score.</w:t>
       </w:r>
     </w:p>
-    <w:bookmarkEnd w:id="37"/>
-    <w:bookmarkStart w:id="38" w:name="eqtl-analysis"/>
+    <w:bookmarkEnd w:id="38"/>
+    <w:bookmarkStart w:id="39" w:name="eqtl-analysis"/>
     <w:p>
       <w:pPr>
         <w:pStyle w:val="Heading2"/>
@@ -1610,8 +1621,8 @@
         <w:t xml:space="preserve">considered local and distal eQTLs separately.</w:t>
       </w:r>
     </w:p>
-    <w:bookmarkEnd w:id="38"/>
-    <w:bookmarkStart w:id="39" w:name="Xda38f81f2df94ec7e63b57244459311be571e17"/>
+    <w:bookmarkEnd w:id="39"/>
+    <w:bookmarkStart w:id="40" w:name="Xda38f81f2df94ec7e63b57244459311be571e17"/>
     <w:p>
       <w:pPr>
         <w:pStyle w:val="Heading2"/>
@@ -1696,8 +1707,8 @@
         <w:t xml:space="preserve">correlation (R) between the transcript and the trait.</w:t>
       </w:r>
     </w:p>
-    <w:bookmarkEnd w:id="39"/>
-    <w:bookmarkStart w:id="45" w:name="high-dimensional-mediation-analysis"/>
+    <w:bookmarkEnd w:id="40"/>
+    <w:bookmarkStart w:id="46" w:name="high-dimensional-mediation-analysis"/>
     <w:p>
       <w:pPr>
         <w:pStyle w:val="Heading2"/>
@@ -1778,7 +1789,7 @@
         <w:t xml:space="preserve">limit dimensionality of the model and enable non-linear HDMA models.</w:t>
       </w:r>
     </w:p>
-    <w:bookmarkStart w:id="40" w:name="X7bf8ecac34e1d30c55e5b28a26cd6cbf4061843"/>
+    <w:bookmarkStart w:id="41" w:name="X7bf8ecac34e1d30c55e5b28a26cd6cbf4061843"/>
     <w:p>
       <w:pPr>
         <w:pStyle w:val="Heading3"/>
@@ -3908,8 +3919,8 @@
         <w:t xml:space="preserve">respectively.</w:t>
       </w:r>
     </w:p>
-    <w:bookmarkEnd w:id="40"/>
-    <w:bookmarkStart w:id="41" w:name="X91aebd6c80c878926ba0b923914207231c8d6f7"/>
+    <w:bookmarkEnd w:id="41"/>
+    <w:bookmarkStart w:id="42" w:name="X91aebd6c80c878926ba0b923914207231c8d6f7"/>
     <w:p>
       <w:pPr>
         <w:pStyle w:val="Heading3"/>
@@ -4520,8 +4531,8 @@
         <w:t xml:space="preserve">, which we discuss further below.</w:t>
       </w:r>
     </w:p>
-    <w:bookmarkEnd w:id="41"/>
-    <w:bookmarkStart w:id="42" w:name="an-algorithm-for-hdma"/>
+    <w:bookmarkEnd w:id="42"/>
+    <w:bookmarkStart w:id="43" w:name="an-algorithm-for-hdma"/>
     <w:p>
       <w:pPr>
         <w:pStyle w:val="Heading3"/>
@@ -5801,8 +5812,8 @@
         <w:t xml:space="preserve">$\beta \gets {\rm corr}(l_M, l_Y)$</w:t>
       </w:r>
     </w:p>
-    <w:bookmarkEnd w:id="42"/>
-    <w:bookmarkStart w:id="43" w:name="kernel-hdma"/>
+    <w:bookmarkEnd w:id="43"/>
+    <w:bookmarkStart w:id="44" w:name="kernel-hdma"/>
     <w:p>
       <w:pPr>
         <w:pStyle w:val="Heading3"/>
@@ -6541,8 +6552,8 @@
         <w:t xml:space="preserve">the scope of this study.</w:t>
       </w:r>
     </w:p>
-    <w:bookmarkEnd w:id="43"/>
-    <w:bookmarkStart w:id="44" w:name="implementation-details"/>
+    <w:bookmarkEnd w:id="44"/>
+    <w:bookmarkStart w:id="45" w:name="implementation-details"/>
     <w:p>
       <w:pPr>
         <w:pStyle w:val="Heading3"/>
@@ -6791,12 +6802,26 @@
         <w:pStyle w:val="BodyText"/>
       </w:pPr>
       <w:r>
-        <w:t xml:space="preserve">All code required to run HDMA is available at XXX.</w:t>
-      </w:r>
-    </w:p>
-    <w:bookmarkEnd w:id="44"/>
+        <w:t xml:space="preserve">All code required to run HDMA is available at Synapse</w:t>
+      </w:r>
+      <w:r>
+        <w:t xml:space="preserve"> </w:t>
+      </w:r>
+      <w:hyperlink r:id="rId35">
+        <w:r>
+          <w:rPr>
+            <w:rStyle w:val="Hyperlink"/>
+          </w:rPr>
+          <w:t xml:space="preserve">https://www.synapse.org</w:t>
+        </w:r>
+      </w:hyperlink>
+      <w:r>
+        <w:t xml:space="preserve">, synID: syn63335506.</w:t>
+      </w:r>
+    </w:p>
     <w:bookmarkEnd w:id="45"/>
-    <w:bookmarkStart w:id="47" w:name="enrichment-of-biological-terms"/>
+    <w:bookmarkEnd w:id="46"/>
+    <w:bookmarkStart w:id="48" w:name="enrichment-of-biological-terms"/>
     <w:p>
       <w:pPr>
         <w:pStyle w:val="Heading2"/>
@@ -7008,7 +7033,7 @@
       <w:r>
         <w:t xml:space="preserve"> </w:t>
       </w:r>
-      <w:hyperlink r:id="rId46">
+      <w:hyperlink r:id="rId47">
         <w:r>
           <w:rPr>
             <w:rStyle w:val="Hyperlink"/>
@@ -7095,8 +7120,8 @@
         <w:t xml:space="preserve">the transcripts in each term to compare across tissues.</w:t>
       </w:r>
     </w:p>
-    <w:bookmarkEnd w:id="47"/>
-    <w:bookmarkStart w:id="48" w:name="twas-in-do-mice"/>
+    <w:bookmarkEnd w:id="48"/>
+    <w:bookmarkStart w:id="49" w:name="twas-in-do-mice"/>
     <w:p>
       <w:pPr>
         <w:pStyle w:val="Heading2"/>
@@ -7255,8 +7280,8 @@
         <w:t xml:space="preserve">causation.</w:t>
       </w:r>
     </w:p>
-    <w:bookmarkEnd w:id="48"/>
-    <w:bookmarkStart w:id="49" w:name="literature-support-for-genes"/>
+    <w:bookmarkEnd w:id="49"/>
+    <w:bookmarkStart w:id="50" w:name="literature-support-for-genes"/>
     <w:p>
       <w:pPr>
         <w:pStyle w:val="Heading2"/>
@@ -7471,8 +7496,8 @@
         <w:t xml:space="preserve">diabetes or obesity in the respective tissue.</w:t>
       </w:r>
     </w:p>
-    <w:bookmarkEnd w:id="49"/>
-    <w:bookmarkStart w:id="50" w:name="tissue-specific-clusters"/>
+    <w:bookmarkEnd w:id="50"/>
+    <w:bookmarkStart w:id="51" w:name="tissue-specific-clusters"/>
     <w:p>
       <w:pPr>
         <w:pStyle w:val="Heading2"/>
@@ -7627,8 +7652,8 @@
         <w:t xml:space="preserve">enriched GO terms and KEGG pathways for the genes in each cluster.</w:t>
       </w:r>
     </w:p>
-    <w:bookmarkEnd w:id="50"/>
-    <w:bookmarkStart w:id="51" w:name="cc-rix-mice"/>
+    <w:bookmarkEnd w:id="51"/>
+    <w:bookmarkStart w:id="52" w:name="cc-rix-mice"/>
     <w:p>
       <w:pPr>
         <w:pStyle w:val="Heading2"/>
@@ -7637,8 +7662,8 @@
         <w:t xml:space="preserve">CC-RIX mice</w:t>
       </w:r>
     </w:p>
-    <w:bookmarkEnd w:id="51"/>
-    <w:bookmarkStart w:id="53" w:name="cc-rix-genotypes"/>
+    <w:bookmarkEnd w:id="52"/>
+    <w:bookmarkStart w:id="54" w:name="cc-rix-genotypes"/>
     <w:p>
       <w:pPr>
         <w:pStyle w:val="Heading2"/>
@@ -7664,12 +7689,12 @@
         <w:t xml:space="preserve"> </w:t>
       </w:r>
       <w:r>
-        <w:t xml:space="preserve">Carolina website:</w:t>
-      </w:r>
-      <w:r>
-        <w:t xml:space="preserve"> </w:t>
-      </w:r>
-      <w:hyperlink r:id="rId52">
+        <w:t xml:space="preserve">Carolina Computational Systems Biology website:</w:t>
+      </w:r>
+      <w:r>
+        <w:t xml:space="preserve"> </w:t>
+      </w:r>
+      <w:hyperlink r:id="rId53">
         <w:r>
           <w:rPr>
             <w:rStyle w:val="Hyperlink"/>
@@ -7692,8 +7717,8 @@
         <w:t xml:space="preserve">for the two parental strains at each locus.</w:t>
       </w:r>
     </w:p>
-    <w:bookmarkEnd w:id="53"/>
-    <w:bookmarkStart w:id="54" w:name="imputation-of-gene-expression-in-cc-rix"/>
+    <w:bookmarkEnd w:id="54"/>
+    <w:bookmarkStart w:id="55" w:name="imputation-of-gene-expression-in-cc-rix"/>
     <w:p>
       <w:pPr>
         <w:pStyle w:val="Heading2"/>
@@ -7784,8 +7809,8 @@
         <w:t xml:space="preserve">LOD score of the transcript (Supp. Fig. S7B).</w:t>
       </w:r>
     </w:p>
-    <w:bookmarkEnd w:id="54"/>
-    <w:bookmarkStart w:id="55" w:name="prediction-of-cc-rix-traits"/>
+    <w:bookmarkEnd w:id="55"/>
+    <w:bookmarkStart w:id="56" w:name="prediction-of-cc-rix-traits"/>
     <w:p>
       <w:pPr>
         <w:pStyle w:val="Heading2"/>
@@ -7936,8 +7961,8 @@
         <w:t xml:space="preserve">measured body weight (Fig. 7B).</w:t>
       </w:r>
     </w:p>
-    <w:bookmarkEnd w:id="55"/>
-    <w:bookmarkStart w:id="56" w:name="cell-type-specificity"/>
+    <w:bookmarkEnd w:id="56"/>
+    <w:bookmarkStart w:id="57" w:name="cell-type-specificity"/>
     <w:p>
       <w:pPr>
         <w:pStyle w:val="Heading2"/>
@@ -8126,8 +8151,8 @@
         <w:t xml:space="preserve">used a significance threshold of 0.01.</w:t>
       </w:r>
     </w:p>
-    <w:bookmarkEnd w:id="56"/>
-    <w:bookmarkStart w:id="57" w:name="X729ad63acc6713e670929761563426c121fd2bb"/>
+    <w:bookmarkEnd w:id="57"/>
+    <w:bookmarkStart w:id="58" w:name="X729ad63acc6713e670929761563426c121fd2bb"/>
     <w:p>
       <w:pPr>
         <w:pStyle w:val="Heading2"/>
@@ -8429,8 +8454,8 @@
         <w:t xml:space="preserve">or diabetic and non-diabetic depending on the groups in each study.</w:t>
       </w:r>
     </w:p>
-    <w:bookmarkEnd w:id="57"/>
-    <w:bookmarkStart w:id="93" w:name="connectivity-map-queries"/>
+    <w:bookmarkEnd w:id="58"/>
+    <w:bookmarkStart w:id="94" w:name="connectivity-map-queries"/>
     <w:p>
       <w:pPr>
         <w:pStyle w:val="Heading2"/>
@@ -8523,7 +8548,7 @@
       <w:r>
         <w:t xml:space="preserve"> </w:t>
       </w:r>
-      <w:hyperlink r:id="rId58">
+      <w:hyperlink r:id="rId59">
         <w:r>
           <w:rPr>
             <w:rStyle w:val="Hyperlink"/>
@@ -8717,8 +8742,8 @@
         <w:t xml:space="preserve">YAPC in the CMAP database.</w:t>
       </w:r>
     </w:p>
-    <w:bookmarkStart w:id="92" w:name="refs"/>
-    <w:bookmarkStart w:id="59" w:name="ref-pmid31343992"/>
+    <w:bookmarkStart w:id="93" w:name="refs"/>
+    <w:bookmarkStart w:id="60" w:name="ref-pmid31343992"/>
     <w:p>
       <w:pPr>
         <w:pStyle w:val="Bibliography"/>
@@ -8772,8 +8797,8 @@
         <w:t xml:space="preserve">, 4419–4432 (2019).</w:t>
       </w:r>
     </w:p>
-    <w:bookmarkEnd w:id="59"/>
-    <w:bookmarkStart w:id="60" w:name="ref-pmid29567659"/>
+    <w:bookmarkEnd w:id="60"/>
+    <w:bookmarkStart w:id="61" w:name="ref-pmid29567659"/>
     <w:p>
       <w:pPr>
         <w:pStyle w:val="Bibliography"/>
@@ -8872,8 +8897,8 @@
         <w:t xml:space="preserve">, 335–356 (2018).</w:t>
       </w:r>
     </w:p>
-    <w:bookmarkEnd w:id="60"/>
-    <w:bookmarkStart w:id="61" w:name="ref-pmid26684931"/>
+    <w:bookmarkEnd w:id="61"/>
+    <w:bookmarkStart w:id="62" w:name="ref-pmid26684931"/>
     <w:p>
       <w:pPr>
         <w:pStyle w:val="Bibliography"/>
@@ -8999,8 +9024,8 @@
         <w:t xml:space="preserve">, 263–279 (2015).</w:t>
       </w:r>
     </w:p>
-    <w:bookmarkEnd w:id="61"/>
-    <w:bookmarkStart w:id="62" w:name="ref-pmid22345611"/>
+    <w:bookmarkEnd w:id="62"/>
+    <w:bookmarkStart w:id="63" w:name="ref-pmid22345611"/>
     <w:p>
       <w:pPr>
         <w:pStyle w:val="Bibliography"/>
@@ -9081,8 +9106,8 @@
         <w:t xml:space="preserve">, 437–447 (2012).</w:t>
       </w:r>
     </w:p>
-    <w:bookmarkEnd w:id="62"/>
-    <w:bookmarkStart w:id="63" w:name="ref-pmid25237114"/>
+    <w:bookmarkEnd w:id="63"/>
+    <w:bookmarkStart w:id="64" w:name="ref-pmid25237114"/>
     <w:p>
       <w:pPr>
         <w:pStyle w:val="Bibliography"/>
@@ -9145,8 +9170,8 @@
         <w:t xml:space="preserve">, 1623–1633 (2014).</w:t>
       </w:r>
     </w:p>
-    <w:bookmarkEnd w:id="63"/>
-    <w:bookmarkStart w:id="64" w:name="ref-pmid29444201"/>
+    <w:bookmarkEnd w:id="64"/>
+    <w:bookmarkStart w:id="65" w:name="ref-pmid29444201"/>
     <w:p>
       <w:pPr>
         <w:pStyle w:val="Bibliography"/>
@@ -9200,8 +9225,8 @@
         <w:t xml:space="preserve">, 2177–2184 (2018).</w:t>
       </w:r>
     </w:p>
-    <w:bookmarkEnd w:id="64"/>
-    <w:bookmarkStart w:id="65" w:name="ref-pmid25236449"/>
+    <w:bookmarkEnd w:id="65"/>
+    <w:bookmarkStart w:id="66" w:name="ref-pmid25236449"/>
     <w:p>
       <w:pPr>
         <w:pStyle w:val="Bibliography"/>
@@ -9276,8 +9301,8 @@
         <w:t xml:space="preserve">, 59–73 (2014).</w:t>
       </w:r>
     </w:p>
-    <w:bookmarkEnd w:id="65"/>
-    <w:bookmarkStart w:id="66" w:name="ref-pmid30591514"/>
+    <w:bookmarkEnd w:id="66"/>
+    <w:bookmarkStart w:id="67" w:name="ref-pmid30591514"/>
     <w:p>
       <w:pPr>
         <w:pStyle w:val="Bibliography"/>
@@ -9427,8 +9452,8 @@
         <w:t xml:space="preserve">, 495–502 (2019).</w:t>
       </w:r>
     </w:p>
-    <w:bookmarkEnd w:id="66"/>
-    <w:bookmarkStart w:id="67" w:name="ref-bollen2014structural"/>
+    <w:bookmarkEnd w:id="67"/>
+    <w:bookmarkStart w:id="68" w:name="ref-bollen2014structural"/>
     <w:p>
       <w:pPr>
         <w:pStyle w:val="Bibliography"/>
@@ -9459,8 +9484,8 @@
         <w:t xml:space="preserve">. (John Wiley &amp; Sons, 2014).</w:t>
       </w:r>
     </w:p>
-    <w:bookmarkEnd w:id="67"/>
-    <w:bookmarkStart w:id="68" w:name="ref-tenenhaus2011regularized"/>
+    <w:bookmarkEnd w:id="68"/>
+    <w:bookmarkStart w:id="69" w:name="ref-tenenhaus2011regularized"/>
     <w:p>
       <w:pPr>
         <w:pStyle w:val="Bibliography"/>
@@ -9501,8 +9526,8 @@
         <w:t xml:space="preserve">, 257–284 (2011).</w:t>
       </w:r>
     </w:p>
-    <w:bookmarkEnd w:id="68"/>
-    <w:bookmarkStart w:id="69" w:name="ref-tenenhaus2017regularized"/>
+    <w:bookmarkEnd w:id="69"/>
+    <w:bookmarkStart w:id="70" w:name="ref-tenenhaus2017regularized"/>
     <w:p>
       <w:pPr>
         <w:pStyle w:val="Bibliography"/>
@@ -9543,8 +9568,8 @@
         <w:t xml:space="preserve">, 737–777 (2017).</w:t>
       </w:r>
     </w:p>
-    <w:bookmarkEnd w:id="69"/>
-    <w:bookmarkStart w:id="70" w:name="ref-tenenhaus2015kernel"/>
+    <w:bookmarkEnd w:id="70"/>
+    <w:bookmarkStart w:id="71" w:name="ref-tenenhaus2015kernel"/>
     <w:p>
       <w:pPr>
         <w:pStyle w:val="Bibliography"/>
@@ -9585,8 +9610,8 @@
         <w:t xml:space="preserve">, 114–131 (2015).</w:t>
       </w:r>
     </w:p>
-    <w:bookmarkEnd w:id="70"/>
-    <w:bookmarkStart w:id="71" w:name="ref-girka2023multiblock"/>
+    <w:bookmarkEnd w:id="71"/>
+    <w:bookmarkStart w:id="72" w:name="ref-girka2023multiblock"/>
     <w:p>
       <w:pPr>
         <w:pStyle w:val="Bibliography"/>
@@ -9633,8 +9658,8 @@
         <w:t xml:space="preserve">1–36 (2023).</w:t>
       </w:r>
     </w:p>
-    <w:bookmarkEnd w:id="71"/>
-    <w:bookmarkStart w:id="72" w:name="ref-schafer2005shrinkage"/>
+    <w:bookmarkEnd w:id="72"/>
+    <w:bookmarkStart w:id="73" w:name="ref-schafer2005shrinkage"/>
     <w:p>
       <w:pPr>
         <w:pStyle w:val="Bibliography"/>
@@ -9675,8 +9700,8 @@
         <w:t xml:space="preserve">, (2005).</w:t>
       </w:r>
     </w:p>
-    <w:bookmarkEnd w:id="72"/>
-    <w:bookmarkStart w:id="73" w:name="ref-pmid16199517"/>
+    <w:bookmarkEnd w:id="73"/>
+    <w:bookmarkStart w:id="74" w:name="ref-pmid16199517"/>
     <w:p>
       <w:pPr>
         <w:pStyle w:val="Bibliography"/>
@@ -9739,8 +9764,8 @@
         <w:t xml:space="preserve">, 15545–15550 (2005).</w:t>
       </w:r>
     </w:p>
-    <w:bookmarkEnd w:id="73"/>
-    <w:bookmarkStart w:id="75" w:name="ref-fgsea"/>
+    <w:bookmarkEnd w:id="74"/>
+    <w:bookmarkStart w:id="76" w:name="ref-fgsea"/>
     <w:p>
       <w:pPr>
         <w:pStyle w:val="Bibliography"/>
@@ -9773,7 +9798,7 @@
       <w:r>
         <w:t xml:space="preserve">(2019) doi:</w:t>
       </w:r>
-      <w:hyperlink r:id="rId74">
+      <w:hyperlink r:id="rId75">
         <w:r>
           <w:rPr>
             <w:rStyle w:val="Hyperlink"/>
@@ -9785,8 +9810,8 @@
         <w:t xml:space="preserve">.</w:t>
       </w:r>
     </w:p>
-    <w:bookmarkEnd w:id="75"/>
-    <w:bookmarkStart w:id="76" w:name="ref-pmid36300620"/>
+    <w:bookmarkEnd w:id="76"/>
+    <w:bookmarkStart w:id="77" w:name="ref-pmid36300620"/>
     <w:p>
       <w:pPr>
         <w:pStyle w:val="Bibliography"/>
@@ -9851,8 +9876,8 @@
         <w:t xml:space="preserve">, D587–D592 (2023).</w:t>
       </w:r>
     </w:p>
-    <w:bookmarkEnd w:id="76"/>
-    <w:bookmarkStart w:id="77" w:name="ref-pmid23740750"/>
+    <w:bookmarkEnd w:id="77"/>
+    <w:bookmarkStart w:id="78" w:name="ref-pmid23740750"/>
     <w:p>
       <w:pPr>
         <w:pStyle w:val="Bibliography"/>
@@ -9920,8 +9945,8 @@
         <w:t xml:space="preserve">, 1830–1831 (2013).</w:t>
       </w:r>
     </w:p>
-    <w:bookmarkEnd w:id="77"/>
-    <w:bookmarkStart w:id="78" w:name="ref-pmid33231642"/>
+    <w:bookmarkEnd w:id="78"/>
+    <w:bookmarkStart w:id="79" w:name="ref-pmid33231642"/>
     <w:p>
       <w:pPr>
         <w:pStyle w:val="Bibliography"/>
@@ -10023,8 +10048,8 @@
         <w:t xml:space="preserve">, D981–D987 (2021).</w:t>
       </w:r>
     </w:p>
-    <w:bookmarkEnd w:id="78"/>
-    <w:bookmarkStart w:id="79" w:name="ref-R_annotate"/>
+    <w:bookmarkEnd w:id="79"/>
+    <w:bookmarkStart w:id="80" w:name="ref-R_annotate"/>
     <w:p>
       <w:pPr>
         <w:pStyle w:val="Bibliography"/>
@@ -10055,8 +10080,8 @@
         <w:t xml:space="preserve">. (2024).</w:t>
       </w:r>
     </w:p>
-    <w:bookmarkEnd w:id="79"/>
-    <w:bookmarkStart w:id="80" w:name="ref-pmid24413670"/>
+    <w:bookmarkEnd w:id="80"/>
+    <w:bookmarkStart w:id="81" w:name="ref-pmid24413670"/>
     <w:p>
       <w:pPr>
         <w:pStyle w:val="Bibliography"/>
@@ -10121,8 +10146,8 @@
         <w:t xml:space="preserve">, 1322–1324 (2014).</w:t>
       </w:r>
     </w:p>
-    <w:bookmarkEnd w:id="80"/>
-    <w:bookmarkStart w:id="81" w:name="ref-pmid26258848"/>
+    <w:bookmarkEnd w:id="81"/>
+    <w:bookmarkStart w:id="82" w:name="ref-pmid26258848"/>
     <w:p>
       <w:pPr>
         <w:pStyle w:val="Bibliography"/>
@@ -10188,8 +10213,8 @@
         <w:t xml:space="preserve">, 1091–1098 (2015).</w:t>
       </w:r>
     </w:p>
-    <w:bookmarkEnd w:id="81"/>
-    <w:bookmarkStart w:id="82" w:name="ref-pmid26854917"/>
+    <w:bookmarkEnd w:id="82"/>
+    <w:bookmarkStart w:id="83" w:name="ref-pmid26854917"/>
     <w:p>
       <w:pPr>
         <w:pStyle w:val="Bibliography"/>
@@ -10252,8 +10277,8 @@
         <w:t xml:space="preserve">, 245–252 (2016).</w:t>
       </w:r>
     </w:p>
-    <w:bookmarkEnd w:id="82"/>
-    <w:bookmarkStart w:id="84" w:name="ref-easyPubMed"/>
+    <w:bookmarkEnd w:id="83"/>
+    <w:bookmarkStart w:id="85" w:name="ref-easyPubMed"/>
     <w:p>
       <w:pPr>
         <w:pStyle w:val="Bibliography"/>
@@ -10273,7 +10298,7 @@
       <w:r>
         <w:t xml:space="preserve"> </w:t>
       </w:r>
-      <w:hyperlink r:id="rId83">
+      <w:hyperlink r:id="rId84">
         <w:r>
           <w:rPr>
             <w:rStyle w:val="Hyperlink"/>
@@ -10287,8 +10312,8 @@
         <w:t xml:space="preserve">. (2019).</w:t>
       </w:r>
     </w:p>
-    <w:bookmarkEnd w:id="84"/>
-    <w:bookmarkStart w:id="86" w:name="ref-Rcluster"/>
+    <w:bookmarkEnd w:id="85"/>
+    <w:bookmarkStart w:id="87" w:name="ref-Rcluster"/>
     <w:p>
       <w:pPr>
         <w:pStyle w:val="Bibliography"/>
@@ -10308,7 +10333,7 @@
       <w:r>
         <w:t xml:space="preserve"> </w:t>
       </w:r>
-      <w:hyperlink r:id="rId85">
+      <w:hyperlink r:id="rId86">
         <w:r>
           <w:rPr>
             <w:rStyle w:val="Hyperlink"/>
@@ -10322,8 +10347,8 @@
         <w:t xml:space="preserve">. (2023).</w:t>
       </w:r>
     </w:p>
-    <w:bookmarkEnd w:id="86"/>
-    <w:bookmarkStart w:id="87" w:name="ref-Rgprofiler2"/>
+    <w:bookmarkEnd w:id="87"/>
+    <w:bookmarkStart w:id="88" w:name="ref-Rgprofiler2"/>
     <w:p>
       <w:pPr>
         <w:pStyle w:val="Bibliography"/>
@@ -10364,8 +10389,8 @@
         <w:t xml:space="preserve">, (2020).</w:t>
       </w:r>
     </w:p>
-    <w:bookmarkEnd w:id="87"/>
-    <w:bookmarkStart w:id="88" w:name="ref-pmid37933855"/>
+    <w:bookmarkEnd w:id="88"/>
+    <w:bookmarkStart w:id="89" w:name="ref-pmid37933855"/>
     <w:p>
       <w:pPr>
         <w:pStyle w:val="Bibliography"/>
@@ -10449,8 +10474,8 @@
         <w:t xml:space="preserve">, D138–D144 (2024).</w:t>
       </w:r>
     </w:p>
-    <w:bookmarkEnd w:id="88"/>
-    <w:bookmarkStart w:id="89" w:name="ref-pmid11752295"/>
+    <w:bookmarkEnd w:id="89"/>
+    <w:bookmarkStart w:id="90" w:name="ref-pmid11752295"/>
     <w:p>
       <w:pPr>
         <w:pStyle w:val="Bibliography"/>
@@ -10542,8 +10567,8 @@
         <w:t xml:space="preserve">, 207–210 (2002).</w:t>
       </w:r>
     </w:p>
-    <w:bookmarkEnd w:id="89"/>
-    <w:bookmarkStart w:id="90" w:name="ref-geoquery"/>
+    <w:bookmarkEnd w:id="90"/>
+    <w:bookmarkStart w:id="91" w:name="ref-geoquery"/>
     <w:p>
       <w:pPr>
         <w:pStyle w:val="Bibliography"/>
@@ -10584,8 +10609,8 @@
         <w:t xml:space="preserve">, 1846–1847 (2007).</w:t>
       </w:r>
     </w:p>
-    <w:bookmarkEnd w:id="90"/>
-    <w:bookmarkStart w:id="91" w:name="ref-pmid38531069"/>
+    <w:bookmarkEnd w:id="91"/>
+    <w:bookmarkStart w:id="92" w:name="ref-pmid38531069"/>
     <w:p>
       <w:pPr>
         <w:pStyle w:val="Bibliography"/>
@@ -10666,9 +10691,9 @@
         <w:t xml:space="preserve">, (2024).</w:t>
       </w:r>
     </w:p>
-    <w:bookmarkEnd w:id="91"/>
     <w:bookmarkEnd w:id="92"/>
     <w:bookmarkEnd w:id="93"/>
+    <w:bookmarkEnd w:id="94"/>
     <w:sectPr/>
   </w:body>
 </w:document>

</xml_diff>

<commit_message>
added new supplemental figure for trait decomponsition
</commit_message>
<xml_diff>
--- a/Documents/Detailed_Methods.docx
+++ b/Documents/Detailed_Methods.docx
@@ -1204,7 +1204,7 @@
       </w:r>
     </w:p>
     <w:bookmarkEnd w:id="34"/>
-    <w:bookmarkStart w:id="36" w:name="trait-selection-in-do"/>
+    <w:bookmarkStart w:id="35" w:name="trait-selection-in-do"/>
     <w:p>
       <w:pPr>
         <w:pStyle w:val="Heading2"/>
@@ -1236,24 +1236,19 @@
         <w:t xml:space="preserve"> </w:t>
       </w:r>
       <w:r>
-        <w:t xml:space="preserve">of trait filtering can be found on Synapse</w:t>
-      </w:r>
-      <w:r>
-        <w:t xml:space="preserve"> </w:t>
-      </w:r>
-      <w:hyperlink r:id="rId35">
-        <w:r>
-          <w:rPr>
-            <w:rStyle w:val="Hyperlink"/>
-          </w:rPr>
-          <w:t xml:space="preserve">https://www.synapse.org</w:t>
-        </w:r>
-      </w:hyperlink>
-      <w:r>
-        <w:t xml:space="preserve"> </w:t>
-      </w:r>
-      <w:r>
-        <w:t xml:space="preserve">in the file 1b.Trait_Selection.Rmd (synID: syn63335511).</w:t>
+        <w:t xml:space="preserve">of trait filtering can be found at Figshare DOI:</w:t>
+      </w:r>
+      <w:r>
+        <w:t xml:space="preserve"> </w:t>
+      </w:r>
+      <w:r>
+        <w:t xml:space="preserve">10.6084/m9.figshare.27066979 in the file Documents &gt; 1.DO</w:t>
+      </w:r>
+      <w:r>
+        <w:t xml:space="preserve"> </w:t>
+      </w:r>
+      <w:r>
+        <w:t xml:space="preserve">&gt; 1b.Trait_Selection.Rmd.</w:t>
       </w:r>
     </w:p>
     <w:p>
@@ -1372,8 +1367,8 @@
         <w:t xml:space="preserve">appended to their name.</w:t>
       </w:r>
     </w:p>
-    <w:bookmarkEnd w:id="36"/>
-    <w:bookmarkStart w:id="38" w:name="processing-of-rna-sequencing-data"/>
+    <w:bookmarkEnd w:id="35"/>
+    <w:bookmarkStart w:id="37" w:name="processing-of-rna-sequencing-data"/>
     <w:p>
       <w:pPr>
         <w:pStyle w:val="Heading2"/>
@@ -1431,7 +1426,7 @@
       <w:r>
         <w:t xml:space="preserve">software package (</w:t>
       </w:r>
-      <w:hyperlink r:id="rId37">
+      <w:hyperlink r:id="rId36">
         <w:r>
           <w:rPr>
             <w:rStyle w:val="Hyperlink"/>
@@ -1533,8 +1528,8 @@
         <w:t xml:space="preserve">normal score.</w:t>
       </w:r>
     </w:p>
-    <w:bookmarkEnd w:id="38"/>
-    <w:bookmarkStart w:id="39" w:name="eqtl-analysis"/>
+    <w:bookmarkEnd w:id="37"/>
+    <w:bookmarkStart w:id="38" w:name="eqtl-analysis"/>
     <w:p>
       <w:pPr>
         <w:pStyle w:val="Heading2"/>
@@ -1621,93 +1616,93 @@
         <w:t xml:space="preserve">considered local and distal eQTLs separately.</w:t>
       </w:r>
     </w:p>
+    <w:bookmarkEnd w:id="38"/>
+    <w:bookmarkStart w:id="39" w:name="Xda38f81f2df94ec7e63b57244459311be571e17"/>
+    <w:p>
+      <w:pPr>
+        <w:pStyle w:val="Heading2"/>
+      </w:pPr>
+      <w:r>
+        <w:t xml:space="preserve">Local and distal heritability of</w:t>
+      </w:r>
+      <w:r>
+        <w:t xml:space="preserve"> </w:t>
+      </w:r>
+      <w:r>
+        <w:t xml:space="preserve">transcripts</w:t>
+      </w:r>
+    </w:p>
+    <w:p>
+      <w:pPr>
+        <w:pStyle w:val="FirstParagraph"/>
+      </w:pPr>
+      <w:r>
+        <w:t xml:space="preserve">To estimate local and distal heritability of each transcript, we scaled</w:t>
+      </w:r>
+      <w:r>
+        <w:t xml:space="preserve"> </w:t>
+      </w:r>
+      <w:r>
+        <w:t xml:space="preserve">each normalized transcript to have a variance of 1. We then modeled this</w:t>
+      </w:r>
+      <w:r>
+        <w:t xml:space="preserve"> </w:t>
+      </w:r>
+      <w:r>
+        <w:t xml:space="preserve">transcript with the local genotype using the fit1() function in R/qtl</w:t>
+      </w:r>
+      <w:r>
+        <w:t xml:space="preserve"> </w:t>
+      </w:r>
+      <w:r>
+        <w:t xml:space="preserve">with a kinship correction. We used the resulting model to predict the</w:t>
+      </w:r>
+      <w:r>
+        <w:t xml:space="preserve"> </w:t>
+      </w:r>
+      <w:r>
+        <w:t xml:space="preserve">transcript values. The variance of the predicted transcript is its local</w:t>
+      </w:r>
+      <w:r>
+        <w:t xml:space="preserve"> </w:t>
+      </w:r>
+      <w:r>
+        <w:t xml:space="preserve">heritability. We then estimated the heritability of the residual of the</w:t>
+      </w:r>
+      <w:r>
+        <w:t xml:space="preserve"> </w:t>
+      </w:r>
+      <w:r>
+        <w:t xml:space="preserve">model fit. The variance of the residual multiplied by its heritability</w:t>
+      </w:r>
+      <w:r>
+        <w:t xml:space="preserve"> </w:t>
+      </w:r>
+      <w:r>
+        <w:t xml:space="preserve">is the distal heritability of the transcript.</w:t>
+      </w:r>
+    </w:p>
+    <w:p>
+      <w:pPr>
+        <w:pStyle w:val="BodyText"/>
+      </w:pPr>
+      <w:r>
+        <w:t xml:space="preserve">We compared local and distal estimates of heritability to measures of</w:t>
+      </w:r>
+      <w:r>
+        <w:t xml:space="preserve"> </w:t>
+      </w:r>
+      <w:r>
+        <w:t xml:space="preserve">trait relevance for each transcript. Trait relevance was the Pearson</w:t>
+      </w:r>
+      <w:r>
+        <w:t xml:space="preserve"> </w:t>
+      </w:r>
+      <w:r>
+        <w:t xml:space="preserve">correlation (R) between the transcript and the trait.</w:t>
+      </w:r>
+    </w:p>
     <w:bookmarkEnd w:id="39"/>
-    <w:bookmarkStart w:id="40" w:name="Xda38f81f2df94ec7e63b57244459311be571e17"/>
-    <w:p>
-      <w:pPr>
-        <w:pStyle w:val="Heading2"/>
-      </w:pPr>
-      <w:r>
-        <w:t xml:space="preserve">Local and distal heritability of</w:t>
-      </w:r>
-      <w:r>
-        <w:t xml:space="preserve"> </w:t>
-      </w:r>
-      <w:r>
-        <w:t xml:space="preserve">transcripts</w:t>
-      </w:r>
-    </w:p>
-    <w:p>
-      <w:pPr>
-        <w:pStyle w:val="FirstParagraph"/>
-      </w:pPr>
-      <w:r>
-        <w:t xml:space="preserve">To estimate local and distal heritability of each transcript, we scaled</w:t>
-      </w:r>
-      <w:r>
-        <w:t xml:space="preserve"> </w:t>
-      </w:r>
-      <w:r>
-        <w:t xml:space="preserve">each normalized transcript to have a variance of 1. We then modeled this</w:t>
-      </w:r>
-      <w:r>
-        <w:t xml:space="preserve"> </w:t>
-      </w:r>
-      <w:r>
-        <w:t xml:space="preserve">transcript with the local genotype using the fit1() function in R/qtl</w:t>
-      </w:r>
-      <w:r>
-        <w:t xml:space="preserve"> </w:t>
-      </w:r>
-      <w:r>
-        <w:t xml:space="preserve">with a kinship correction. We used the resulting model to predict the</w:t>
-      </w:r>
-      <w:r>
-        <w:t xml:space="preserve"> </w:t>
-      </w:r>
-      <w:r>
-        <w:t xml:space="preserve">transcript values. The variance of the predicted transcript is its local</w:t>
-      </w:r>
-      <w:r>
-        <w:t xml:space="preserve"> </w:t>
-      </w:r>
-      <w:r>
-        <w:t xml:space="preserve">heritability. We then estimated the heritability of the residual of the</w:t>
-      </w:r>
-      <w:r>
-        <w:t xml:space="preserve"> </w:t>
-      </w:r>
-      <w:r>
-        <w:t xml:space="preserve">model fit. The variance of the residual multiplied by its heritability</w:t>
-      </w:r>
-      <w:r>
-        <w:t xml:space="preserve"> </w:t>
-      </w:r>
-      <w:r>
-        <w:t xml:space="preserve">is the distal heritability of the transcript.</w:t>
-      </w:r>
-    </w:p>
-    <w:p>
-      <w:pPr>
-        <w:pStyle w:val="BodyText"/>
-      </w:pPr>
-      <w:r>
-        <w:t xml:space="preserve">We compared local and distal estimates of heritability to measures of</w:t>
-      </w:r>
-      <w:r>
-        <w:t xml:space="preserve"> </w:t>
-      </w:r>
-      <w:r>
-        <w:t xml:space="preserve">trait relevance for each transcript. Trait relevance was the Pearson</w:t>
-      </w:r>
-      <w:r>
-        <w:t xml:space="preserve"> </w:t>
-      </w:r>
-      <w:r>
-        <w:t xml:space="preserve">correlation (R) between the transcript and the trait.</w:t>
-      </w:r>
-    </w:p>
-    <w:bookmarkEnd w:id="40"/>
     <w:bookmarkStart w:id="46" w:name="high-dimensional-mediation-analysis"/>
     <w:p>
       <w:pPr>
@@ -1789,7 +1784,7 @@
         <w:t xml:space="preserve">limit dimensionality of the model and enable non-linear HDMA models.</w:t>
       </w:r>
     </w:p>
-    <w:bookmarkStart w:id="41" w:name="X7bf8ecac34e1d30c55e5b28a26cd6cbf4061843"/>
+    <w:bookmarkStart w:id="40" w:name="X7bf8ecac34e1d30c55e5b28a26cd6cbf4061843"/>
     <w:p>
       <w:pPr>
         <w:pStyle w:val="Heading3"/>
@@ -3919,8 +3914,8 @@
         <w:t xml:space="preserve">respectively.</w:t>
       </w:r>
     </w:p>
-    <w:bookmarkEnd w:id="41"/>
-    <w:bookmarkStart w:id="42" w:name="X91aebd6c80c878926ba0b923914207231c8d6f7"/>
+    <w:bookmarkEnd w:id="40"/>
+    <w:bookmarkStart w:id="41" w:name="X91aebd6c80c878926ba0b923914207231c8d6f7"/>
     <w:p>
       <w:pPr>
         <w:pStyle w:val="Heading3"/>
@@ -4531,8 +4526,8 @@
         <w:t xml:space="preserve">, which we discuss further below.</w:t>
       </w:r>
     </w:p>
-    <w:bookmarkEnd w:id="42"/>
-    <w:bookmarkStart w:id="43" w:name="an-algorithm-for-hdma"/>
+    <w:bookmarkEnd w:id="41"/>
+    <w:bookmarkStart w:id="42" w:name="an-algorithm-for-hdma"/>
     <w:p>
       <w:pPr>
         <w:pStyle w:val="Heading3"/>
@@ -5812,8 +5807,8 @@
         <w:t xml:space="preserve">$\beta \gets {\rm corr}(l_M, l_Y)$</w:t>
       </w:r>
     </w:p>
-    <w:bookmarkEnd w:id="43"/>
-    <w:bookmarkStart w:id="44" w:name="kernel-hdma"/>
+    <w:bookmarkEnd w:id="42"/>
+    <w:bookmarkStart w:id="43" w:name="kernel-hdma"/>
     <w:p>
       <w:pPr>
         <w:pStyle w:val="Heading3"/>
@@ -6552,7 +6547,7 @@
         <w:t xml:space="preserve">the scope of this study.</w:t>
       </w:r>
     </w:p>
-    <w:bookmarkEnd w:id="44"/>
+    <w:bookmarkEnd w:id="43"/>
     <w:bookmarkStart w:id="45" w:name="implementation-details"/>
     <w:p>
       <w:pPr>
@@ -6802,21 +6797,24 @@
         <w:pStyle w:val="BodyText"/>
       </w:pPr>
       <w:r>
-        <w:t xml:space="preserve">All code required to run HDMA is available at Synapse</w:t>
-      </w:r>
-      <w:r>
-        <w:t xml:space="preserve"> </w:t>
-      </w:r>
-      <w:hyperlink r:id="rId35">
+        <w:t xml:space="preserve">All code required to run HDMA is available at Figshare:</w:t>
+      </w:r>
+      <w:r>
+        <w:t xml:space="preserve"> </w:t>
+      </w:r>
+      <w:hyperlink r:id="rId44">
         <w:r>
           <w:rPr>
             <w:rStyle w:val="Hyperlink"/>
           </w:rPr>
-          <w:t xml:space="preserve">https://www.synapse.org</w:t>
+          <w:t xml:space="preserve">https://figshare.com/</w:t>
         </w:r>
       </w:hyperlink>
       <w:r>
-        <w:t xml:space="preserve">, synID: syn63335506.</w:t>
+        <w:t xml:space="preserve"> </w:t>
+      </w:r>
+      <w:r>
+        <w:t xml:space="preserve">DOI: 10.6084/m9.figshare.27066979</w:t>
       </w:r>
     </w:p>
     <w:bookmarkEnd w:id="45"/>

</xml_diff>